<commit_message>
Written the Abstract, updated the Requirements and the use case need to be updated
</commit_message>
<xml_diff>
--- a/Documentation/ProjectReport.docx
+++ b/Documentation/ProjectReport.docx
@@ -537,8 +537,6 @@
         </w:rPr>
       </w:sdtEndPr>
       <w:sdtContent>
-        <w:bookmarkStart w:id="1" w:name="_GoBack" w:displacedByCustomXml="prev"/>
-        <w:bookmarkEnd w:id="1" w:displacedByCustomXml="prev"/>
         <w:p>
           <w:pPr>
             <w:pStyle w:val="TOCHeading"/>
@@ -2030,7 +2028,7 @@
           <w:lang w:val="en-US"/>
         </w:rPr>
       </w:pPr>
-      <w:bookmarkStart w:id="2" w:name="_Toc531774235"/>
+      <w:bookmarkStart w:id="1" w:name="_Toc531774235"/>
       <w:r>
         <w:rPr>
           <w:lang w:val="en-US"/>
@@ -2038,153 +2036,9 @@
         <w:lastRenderedPageBreak/>
         <w:t>Abstract</w:t>
       </w:r>
-      <w:bookmarkEnd w:id="2"/>
+      <w:bookmarkEnd w:id="1"/>
     </w:p>
     <w:bookmarkEnd w:id="0"/>
-    <w:p>
-      <w:pPr>
-        <w:pStyle w:val="BodyText"/>
-        <w:rPr>
-          <w:rFonts w:ascii="Arial" w:hAnsi="Arial" w:cs="Arial"/>
-          <w:i/>
-          <w:sz w:val="22"/>
-          <w:szCs w:val="22"/>
-          <w:lang w:val="en-GB"/>
-        </w:rPr>
-      </w:pPr>
-      <w:r>
-        <w:rPr>
-          <w:rFonts w:ascii="Arial" w:hAnsi="Arial" w:cs="Arial"/>
-          <w:i/>
-          <w:sz w:val="22"/>
-          <w:szCs w:val="22"/>
-          <w:lang w:val="en-GB"/>
-        </w:rPr>
-        <w:t>An abstract is a shortened version of the report and should contain all information necessary for the reader to determine:</w:t>
-      </w:r>
-    </w:p>
-    <w:p>
-      <w:pPr>
-        <w:pStyle w:val="BodyText"/>
-        <w:numPr>
-          <w:ilvl w:val="0"/>
-          <w:numId w:val="40"/>
-        </w:numPr>
-        <w:rPr>
-          <w:rFonts w:ascii="Arial" w:hAnsi="Arial" w:cs="Arial"/>
-          <w:i/>
-          <w:sz w:val="22"/>
-          <w:szCs w:val="22"/>
-          <w:lang w:val="en-GB"/>
-        </w:rPr>
-      </w:pPr>
-      <w:r>
-        <w:rPr>
-          <w:rFonts w:ascii="Arial" w:hAnsi="Arial" w:cs="Arial"/>
-          <w:i/>
-          <w:sz w:val="22"/>
-          <w:szCs w:val="22"/>
-          <w:lang w:val="en-GB"/>
-        </w:rPr>
-        <w:t>What are the aim and objectives of the project</w:t>
-      </w:r>
-    </w:p>
-    <w:p>
-      <w:pPr>
-        <w:pStyle w:val="BodyText"/>
-        <w:numPr>
-          <w:ilvl w:val="0"/>
-          <w:numId w:val="40"/>
-        </w:numPr>
-        <w:rPr>
-          <w:rFonts w:ascii="Arial" w:hAnsi="Arial" w:cs="Arial"/>
-          <w:i/>
-          <w:sz w:val="22"/>
-          <w:szCs w:val="22"/>
-          <w:lang w:val="en-GB"/>
-        </w:rPr>
-      </w:pPr>
-      <w:r>
-        <w:rPr>
-          <w:rFonts w:ascii="Arial" w:hAnsi="Arial" w:cs="Arial"/>
-          <w:i/>
-          <w:sz w:val="22"/>
-          <w:szCs w:val="22"/>
-          <w:lang w:val="en-GB"/>
-        </w:rPr>
-        <w:t>What are the main technical choices</w:t>
-      </w:r>
-    </w:p>
-    <w:p>
-      <w:pPr>
-        <w:pStyle w:val="BodyText"/>
-        <w:numPr>
-          <w:ilvl w:val="0"/>
-          <w:numId w:val="40"/>
-        </w:numPr>
-        <w:rPr>
-          <w:rFonts w:ascii="Arial" w:hAnsi="Arial" w:cs="Arial"/>
-          <w:i/>
-          <w:sz w:val="22"/>
-          <w:szCs w:val="22"/>
-          <w:lang w:val="en-GB"/>
-        </w:rPr>
-      </w:pPr>
-      <w:r>
-        <w:rPr>
-          <w:rFonts w:ascii="Arial" w:hAnsi="Arial" w:cs="Arial"/>
-          <w:i/>
-          <w:sz w:val="22"/>
-          <w:szCs w:val="22"/>
-          <w:lang w:val="en-GB"/>
-        </w:rPr>
-        <w:t>What are the results</w:t>
-      </w:r>
-    </w:p>
-    <w:p>
-      <w:pPr>
-        <w:pStyle w:val="BodyText"/>
-        <w:rPr>
-          <w:rFonts w:ascii="Arial" w:hAnsi="Arial" w:cs="Arial"/>
-          <w:i/>
-          <w:sz w:val="22"/>
-          <w:szCs w:val="22"/>
-          <w:lang w:val="en-GB"/>
-        </w:rPr>
-      </w:pPr>
-      <w:r>
-        <w:rPr>
-          <w:rFonts w:ascii="Arial" w:hAnsi="Arial" w:cs="Arial"/>
-          <w:i/>
-          <w:sz w:val="22"/>
-          <w:szCs w:val="22"/>
-          <w:lang w:val="en-GB"/>
-        </w:rPr>
-        <w:t>Frequently, readers of a report will only read the abstract, choosing to read at length those reports that are most interesting to them. For this reason, and because abstracts are frequently made available to engineers by various computer abstracting services, this section should be written carefully and succinctly to have the greatest impact in as few words as possible.</w:t>
-      </w:r>
-    </w:p>
-    <w:p>
-      <w:pPr>
-        <w:pStyle w:val="BodyText"/>
-        <w:rPr>
-          <w:rFonts w:ascii="Arial" w:hAnsi="Arial" w:cs="Arial"/>
-          <w:i/>
-          <w:sz w:val="22"/>
-          <w:szCs w:val="22"/>
-          <w:lang w:val="en-GB"/>
-        </w:rPr>
-      </w:pPr>
-      <w:r>
-        <w:rPr>
-          <w:rFonts w:ascii="Arial" w:hAnsi="Arial" w:cs="Arial"/>
-          <w:i/>
-          <w:sz w:val="22"/>
-          <w:szCs w:val="22"/>
-          <w:lang w:val="en-GB"/>
-        </w:rPr>
-        <w:t>Although it appears as the first section in a paper, most report writers write the abstract section last.</w:t>
-      </w:r>
-    </w:p>
     <w:p>
       <w:pPr>
         <w:pStyle w:val="BodyText"/>
@@ -2202,7 +2056,7 @@
           <w:szCs w:val="22"/>
           <w:lang w:val="en-GB"/>
         </w:rPr>
-        <w:t xml:space="preserve">Cf. </w:t>
+        <w:t xml:space="preserve">The </w:t>
       </w:r>
       <w:r>
         <w:rPr>
@@ -2211,7 +2065,7 @@
           <w:szCs w:val="22"/>
           <w:lang w:val="en-GB"/>
         </w:rPr>
-        <w:fldChar w:fldCharType="begin" w:fldLock="1"/>
+        <w:t xml:space="preserve">following report will present the process </w:t>
       </w:r>
       <w:r>
         <w:rPr>
@@ -2220,7 +2074,7 @@
           <w:szCs w:val="22"/>
           <w:lang w:val="en-GB"/>
         </w:rPr>
-        <w:instrText>ADDIN CSL_CITATION { "citationItems" : [ { "id" : "ITEM-1", "itemData" : { "ISBN" : "9780273721314", "abstract" : "This book is the essential guide for any student undertaking a computing/IS project, and will give you everything you need to achieve outstanding results.", "author" : [ { "dropping-particle" : "", "family" : "Dawson", "given" : "Christian W", "non-dropping-particle" : "", "parse-names" : false, "suffix" : "" } ], "container-title" : "Information Systems Journal", "id" : "ITEM-1", "issued" : { "date-parts" : [ [ "2009" ] ] }, "number-of-pages" : "1-297", "title" : "Projects in Computing and Information Systems", "type" : "book", "volume" : "2" }, "locator" : "195", "uris" : [ "http://www.mendeley.com/documents/?uuid=9b3df2c2-e489-4fff-9d2e-db7a1aff9fda" ] } ], "mendeley" : { "formattedCitation" : "(Dawson 2009, p.195)", "plainTextFormattedCitation" : "(Dawson 2009, p.195)", "previouslyFormattedCitation" : "(Dawson 2009, p.195)" }, "properties" : { "noteIndex" : 0 }, "schema" : "https://github.com/citation-style-language/schema/raw/master/csl-citation.json" }</w:instrText>
+        <w:t>of introducing</w:t>
       </w:r>
       <w:r>
         <w:rPr>
@@ -2229,17 +2083,7 @@
           <w:szCs w:val="22"/>
           <w:lang w:val="en-GB"/>
         </w:rPr>
-        <w:fldChar w:fldCharType="separate"/>
-      </w:r>
-      <w:r>
-        <w:rPr>
-          <w:rFonts w:ascii="Arial" w:hAnsi="Arial" w:cs="Arial"/>
-          <w:noProof/>
-          <w:sz w:val="22"/>
-          <w:szCs w:val="22"/>
-          <w:lang w:val="en-GB"/>
-        </w:rPr>
-        <w:t>(Dawson 2009, p.195)</w:t>
+        <w:t xml:space="preserve"> the </w:t>
       </w:r>
       <w:r>
         <w:rPr>
@@ -2248,7 +2092,7 @@
           <w:szCs w:val="22"/>
           <w:lang w:val="en-GB"/>
         </w:rPr>
-        <w:fldChar w:fldCharType="end"/>
+        <w:t>Zinema – Cinema Management Distributed Software System</w:t>
       </w:r>
       <w:r>
         <w:rPr>
@@ -2257,7 +2101,216 @@
           <w:szCs w:val="22"/>
           <w:lang w:val="en-GB"/>
         </w:rPr>
+        <w:t xml:space="preserve"> to the market</w:t>
+      </w:r>
+      <w:r>
+        <w:rPr>
+          <w:rFonts w:ascii="Arial" w:hAnsi="Arial" w:cs="Arial"/>
+          <w:sz w:val="22"/>
+          <w:szCs w:val="22"/>
+          <w:lang w:val="en-GB"/>
+        </w:rPr>
+        <w:t xml:space="preserve"> and the conclusions that have been drawn in the end. </w:t>
+      </w:r>
+      <w:r>
+        <w:rPr>
+          <w:rFonts w:ascii="Arial" w:hAnsi="Arial" w:cs="Arial"/>
+          <w:sz w:val="22"/>
+          <w:szCs w:val="22"/>
+          <w:lang w:val="en-GB"/>
+        </w:rPr>
+        <w:t xml:space="preserve">The project followed the </w:t>
+      </w:r>
+      <w:r>
+        <w:rPr>
+          <w:rFonts w:ascii="Arial" w:hAnsi="Arial" w:cs="Arial"/>
+          <w:sz w:val="22"/>
+          <w:szCs w:val="22"/>
+          <w:lang w:val="en-GB"/>
+        </w:rPr>
+        <w:t>Unified Software Development Process</w:t>
+      </w:r>
+      <w:r>
+        <w:rPr>
+          <w:rFonts w:ascii="Arial" w:hAnsi="Arial" w:cs="Arial"/>
+          <w:sz w:val="22"/>
+          <w:szCs w:val="22"/>
+          <w:lang w:val="en-GB"/>
+        </w:rPr>
+        <w:t xml:space="preserve"> and SCRUM. At the start, the focus was on setting up why the system should be created.</w:t>
+      </w:r>
+      <w:r>
+        <w:rPr>
+          <w:rFonts w:ascii="Arial" w:hAnsi="Arial" w:cs="Arial"/>
+          <w:sz w:val="22"/>
+          <w:szCs w:val="22"/>
+          <w:lang w:val="en-GB"/>
+        </w:rPr>
+        <w:t xml:space="preserve"> As it advanced, the functional and non-functional requirements were defined and use cases were created accordingly.</w:t>
+      </w:r>
+      <w:r>
+        <w:rPr>
+          <w:rFonts w:ascii="Arial" w:hAnsi="Arial" w:cs="Arial"/>
+          <w:sz w:val="22"/>
+          <w:szCs w:val="22"/>
+          <w:lang w:val="en-GB"/>
+        </w:rPr>
+        <w:t xml:space="preserve"> A Domain Model was used to</w:t>
+      </w:r>
+      <w:r>
+        <w:rPr>
+          <w:rFonts w:ascii="Arial" w:hAnsi="Arial" w:cs="Arial"/>
+          <w:sz w:val="22"/>
+          <w:szCs w:val="22"/>
+          <w:lang w:val="en-GB"/>
+        </w:rPr>
+        <w:t xml:space="preserve"> </w:t>
+      </w:r>
+      <w:r>
+        <w:rPr>
+          <w:rFonts w:ascii="Arial" w:hAnsi="Arial" w:cs="Arial"/>
+          <w:sz w:val="22"/>
+          <w:szCs w:val="22"/>
+          <w:lang w:val="en-GB"/>
+        </w:rPr>
+        <w:t>analyse the problem</w:t>
+      </w:r>
+      <w:r>
+        <w:rPr>
+          <w:rFonts w:ascii="Arial" w:hAnsi="Arial" w:cs="Arial"/>
+          <w:sz w:val="22"/>
+          <w:szCs w:val="22"/>
+          <w:lang w:val="en-GB"/>
+        </w:rPr>
+        <w:t xml:space="preserve"> and</w:t>
+      </w:r>
+      <w:r>
+        <w:rPr>
+          <w:rFonts w:ascii="Arial" w:hAnsi="Arial" w:cs="Arial"/>
+          <w:sz w:val="22"/>
+          <w:szCs w:val="22"/>
+          <w:lang w:val="en-GB"/>
+        </w:rPr>
+        <w:t xml:space="preserve"> understand how different objects</w:t>
+      </w:r>
+      <w:r>
+        <w:rPr>
+          <w:rFonts w:ascii="Arial" w:hAnsi="Arial" w:cs="Arial"/>
+          <w:sz w:val="22"/>
+          <w:szCs w:val="22"/>
+          <w:lang w:val="en-GB"/>
+        </w:rPr>
+        <w:t xml:space="preserve"> would interact with each o</w:t>
+      </w:r>
+      <w:r>
+        <w:rPr>
+          <w:rFonts w:ascii="Arial" w:hAnsi="Arial" w:cs="Arial"/>
+          <w:sz w:val="22"/>
+          <w:szCs w:val="22"/>
+          <w:lang w:val="en-GB"/>
+        </w:rPr>
+        <w:t>ther</w:t>
+      </w:r>
+      <w:bookmarkStart w:id="2" w:name="_GoBack"/>
+      <w:bookmarkEnd w:id="2"/>
+      <w:r>
+        <w:rPr>
+          <w:rFonts w:ascii="Arial" w:hAnsi="Arial" w:cs="Arial"/>
+          <w:sz w:val="22"/>
+          <w:szCs w:val="22"/>
+          <w:lang w:val="en-GB"/>
+        </w:rPr>
         <w:t>.</w:t>
+      </w:r>
+      <w:r>
+        <w:rPr>
+          <w:rFonts w:ascii="Arial" w:hAnsi="Arial" w:cs="Arial"/>
+          <w:sz w:val="22"/>
+          <w:szCs w:val="22"/>
+          <w:lang w:val="en-GB"/>
+        </w:rPr>
+        <w:t xml:space="preserve"> Next, the design of the system was defined using Design Class diagrams based on the existing Domain model. </w:t>
+      </w:r>
+      <w:r>
+        <w:rPr>
+          <w:rFonts w:ascii="Arial" w:hAnsi="Arial" w:cs="Arial"/>
+          <w:sz w:val="22"/>
+          <w:szCs w:val="22"/>
+          <w:lang w:val="en-GB"/>
+        </w:rPr>
+        <w:t xml:space="preserve">The Design Class diagrams acted as </w:t>
+      </w:r>
+      <w:r>
+        <w:rPr>
+          <w:rFonts w:ascii="Arial" w:hAnsi="Arial" w:cs="Arial"/>
+          <w:sz w:val="22"/>
+          <w:szCs w:val="22"/>
+          <w:lang w:val="en-GB"/>
+        </w:rPr>
+        <w:t>blueprint</w:t>
+      </w:r>
+      <w:r>
+        <w:rPr>
+          <w:rFonts w:ascii="Arial" w:hAnsi="Arial" w:cs="Arial"/>
+          <w:sz w:val="22"/>
+          <w:szCs w:val="22"/>
+          <w:lang w:val="en-GB"/>
+        </w:rPr>
+        <w:t>s</w:t>
+      </w:r>
+      <w:r>
+        <w:rPr>
+          <w:rFonts w:ascii="Arial" w:hAnsi="Arial" w:cs="Arial"/>
+          <w:sz w:val="22"/>
+          <w:szCs w:val="22"/>
+          <w:lang w:val="en-GB"/>
+        </w:rPr>
+        <w:t xml:space="preserve"> for the implementation of </w:t>
+      </w:r>
+      <w:r>
+        <w:rPr>
+          <w:rFonts w:ascii="Arial" w:hAnsi="Arial" w:cs="Arial"/>
+          <w:sz w:val="22"/>
+          <w:szCs w:val="22"/>
+          <w:lang w:val="en-GB"/>
+        </w:rPr>
+        <w:t>a</w:t>
+      </w:r>
+      <w:r>
+        <w:rPr>
+          <w:rFonts w:ascii="Arial" w:hAnsi="Arial" w:cs="Arial"/>
+          <w:sz w:val="22"/>
+          <w:szCs w:val="22"/>
+          <w:lang w:val="en-GB"/>
+        </w:rPr>
+        <w:t xml:space="preserve"> 3-tier architecture</w:t>
+      </w:r>
+      <w:r>
+        <w:rPr>
+          <w:rFonts w:ascii="Arial" w:hAnsi="Arial" w:cs="Arial"/>
+          <w:sz w:val="22"/>
+          <w:szCs w:val="22"/>
+          <w:lang w:val="en-GB"/>
+        </w:rPr>
+        <w:t xml:space="preserve"> system.</w:t>
+      </w:r>
+      <w:r>
+        <w:rPr>
+          <w:rFonts w:ascii="Arial" w:hAnsi="Arial" w:cs="Arial"/>
+          <w:sz w:val="22"/>
+          <w:szCs w:val="22"/>
+          <w:lang w:val="en-GB"/>
+        </w:rPr>
+        <w:t xml:space="preserve"> In the last phases of the project, </w:t>
+      </w:r>
+      <w:r>
+        <w:rPr>
+          <w:rFonts w:ascii="Arial" w:hAnsi="Arial" w:cs="Arial"/>
+          <w:sz w:val="22"/>
+          <w:szCs w:val="22"/>
+          <w:lang w:val="en-GB"/>
+        </w:rPr>
+        <w:t>the application was tested based on the Use Cases. Once finalized, the results were subject to discussion and analysis to bring further improvements in the future.</w:t>
       </w:r>
     </w:p>
     <w:p>
@@ -2475,21 +2528,7 @@
         <w:rPr>
           <w:lang w:val="en-US"/>
         </w:rPr>
-        <w:t>The purpose of the requirement section is to define functional and non-functional requirements. Requirements are perceived as a contract with the stakeholders (customer</w:t>
-      </w:r>
-      <w:proofErr w:type="gramStart"/>
-      <w:r>
-        <w:rPr>
-          <w:lang w:val="en-US"/>
-        </w:rPr>
-        <w:t>), and</w:t>
-      </w:r>
-      <w:proofErr w:type="gramEnd"/>
-      <w:r>
-        <w:rPr>
-          <w:lang w:val="en-US"/>
-        </w:rPr>
-        <w:t xml:space="preserve"> are specified to ensure a common understanding.</w:t>
+        <w:t>The purpose of the requirement section is to define functional and non-functional requirements. Requirements are perceived as a contract with the stakeholders (customer), and are specified to ensure a common understanding.</w:t>
       </w:r>
     </w:p>
     <w:p>
@@ -2531,35 +2570,7 @@
         <w:rPr>
           <w:lang w:val="en-US"/>
         </w:rPr>
-        <w:t>Use the SMART principle (</w:t>
-      </w:r>
-      <w:proofErr w:type="spellStart"/>
-      <w:r>
-        <w:rPr>
-          <w:lang w:val="en-US"/>
-        </w:rPr>
-        <w:t>YourCoach</w:t>
-      </w:r>
-      <w:proofErr w:type="spellEnd"/>
-      <w:r>
-        <w:rPr>
-          <w:lang w:val="en-US"/>
-        </w:rPr>
-        <w:t xml:space="preserve"> n.d.) and </w:t>
-      </w:r>
-      <w:proofErr w:type="spellStart"/>
-      <w:r>
-        <w:rPr>
-          <w:lang w:val="en-US"/>
-        </w:rPr>
-        <w:t>MoSCoW</w:t>
-      </w:r>
-      <w:proofErr w:type="spellEnd"/>
-      <w:r>
-        <w:rPr>
-          <w:lang w:val="en-US"/>
-        </w:rPr>
-        <w:t xml:space="preserve"> (Business Analyst Learnings 2013).</w:t>
+        <w:t>Use the SMART principle (YourCoach n.d.) and MoSCoW (Business Analyst Learnings 2013).</w:t>
       </w:r>
     </w:p>
     <w:p>
@@ -2573,21 +2584,7 @@
         <w:rPr>
           <w:lang w:val="en-US"/>
         </w:rPr>
-        <w:t xml:space="preserve">Present a numbered and </w:t>
-      </w:r>
-      <w:proofErr w:type="spellStart"/>
-      <w:r>
-        <w:rPr>
-          <w:lang w:val="en-US"/>
-        </w:rPr>
-        <w:t>prioritised</w:t>
-      </w:r>
-      <w:proofErr w:type="spellEnd"/>
-      <w:r>
-        <w:rPr>
-          <w:lang w:val="en-US"/>
-        </w:rPr>
-        <w:t xml:space="preserve"> list of all the requirements of the users, customer and stakeholders for the project.</w:t>
+        <w:t>Present a numbered and prioritised list of all the requirements of the users, customer and stakeholders for the project.</w:t>
       </w:r>
     </w:p>
     <w:p>
@@ -2660,16 +2657,8 @@
         <w:rPr>
           <w:lang w:val="en-US"/>
         </w:rPr>
-        <w:t xml:space="preserve">The administrator should be able to search for flight by </w:t>
-      </w:r>
-      <w:proofErr w:type="spellStart"/>
-      <w:r>
-        <w:rPr>
-          <w:lang w:val="en-US"/>
-        </w:rPr>
-        <w:t>flightID</w:t>
-      </w:r>
-      <w:proofErr w:type="spellEnd"/>
+        <w:t>The administrator should be able to search for flight by flightID</w:t>
+      </w:r>
       <w:r>
         <w:rPr>
           <w:lang w:val="en-US"/>
@@ -2757,19 +2746,11 @@
         </w:rPr>
         <w:t xml:space="preserve"> </w:t>
       </w:r>
-      <w:proofErr w:type="spellStart"/>
-      <w:r>
-        <w:rPr>
-          <w:lang w:val="en-US"/>
-        </w:rPr>
-        <w:t>flightID</w:t>
-      </w:r>
-      <w:proofErr w:type="spellEnd"/>
-      <w:r>
-        <w:rPr>
-          <w:lang w:val="en-US"/>
-        </w:rPr>
-        <w:t xml:space="preserve">, </w:t>
+      <w:r>
+        <w:rPr>
+          <w:lang w:val="en-US"/>
+        </w:rPr>
+        <w:t xml:space="preserve">flightID, </w:t>
       </w:r>
       <w:r>
         <w:rPr>
@@ -2812,21 +2793,7 @@
         <w:rPr>
           <w:lang w:val="en-US"/>
         </w:rPr>
-        <w:t xml:space="preserve"> including its </w:t>
-      </w:r>
-      <w:proofErr w:type="spellStart"/>
-      <w:r>
-        <w:rPr>
-          <w:lang w:val="en-US"/>
-        </w:rPr>
-        <w:t>ticketID</w:t>
-      </w:r>
-      <w:proofErr w:type="spellEnd"/>
-      <w:r>
-        <w:rPr>
-          <w:lang w:val="en-US"/>
-        </w:rPr>
-        <w:t>, seat, price</w:t>
+        <w:t xml:space="preserve"> including its ticketID, seat, price</w:t>
       </w:r>
       <w:r>
         <w:rPr>
@@ -2877,42 +2844,12 @@
         </w:rPr>
         <w:t xml:space="preserve"> </w:t>
       </w:r>
-      <w:proofErr w:type="spellStart"/>
-      <w:r>
-        <w:rPr>
-          <w:lang w:val="en-US"/>
-        </w:rPr>
-        <w:t>customerID</w:t>
-      </w:r>
-      <w:proofErr w:type="spellEnd"/>
-      <w:r>
-        <w:rPr>
-          <w:lang w:val="en-US"/>
-        </w:rPr>
-        <w:t xml:space="preserve">, first name, last name, email, </w:t>
-      </w:r>
-      <w:proofErr w:type="spellStart"/>
-      <w:r>
-        <w:rPr>
-          <w:lang w:val="en-US"/>
-        </w:rPr>
-        <w:t>telephoneNumber</w:t>
-      </w:r>
-      <w:proofErr w:type="spellEnd"/>
-      <w:r>
-        <w:rPr>
-          <w:lang w:val="en-US"/>
-        </w:rPr>
-        <w:t xml:space="preserve">, </w:t>
-      </w:r>
-      <w:proofErr w:type="spellStart"/>
-      <w:r>
-        <w:rPr>
-          <w:lang w:val="en-US"/>
-        </w:rPr>
-        <w:t>passportNumber</w:t>
-      </w:r>
-      <w:proofErr w:type="spellEnd"/>
+      <w:r>
+        <w:rPr>
+          <w:lang w:val="en-US"/>
+        </w:rPr>
+        <w:t>customerID, first name, last name, email, telephoneNumber, passportNumber</w:t>
+      </w:r>
       <w:r>
         <w:rPr>
           <w:lang w:val="en-US"/>
@@ -3304,21 +3241,7 @@
         <w:rPr>
           <w:lang w:val="en-US"/>
         </w:rPr>
-        <w:t>You identify objects in the problem domain that will be involved in the solution and how these objects cooperate. The result of this analysis is a Domain Model (</w:t>
-      </w:r>
-      <w:proofErr w:type="spellStart"/>
-      <w:r>
-        <w:rPr>
-          <w:lang w:val="en-US"/>
-        </w:rPr>
-        <w:t>Larman</w:t>
-      </w:r>
-      <w:proofErr w:type="spellEnd"/>
-      <w:r>
-        <w:rPr>
-          <w:lang w:val="en-US"/>
-        </w:rPr>
-        <w:t xml:space="preserve"> 2004, chap.9) and other relevant diagrams.</w:t>
+        <w:t>You identify objects in the problem domain that will be involved in the solution and how these objects cooperate. The result of this analysis is a Domain Model (Larman 2004, chap.9) and other relevant diagrams.</w:t>
       </w:r>
     </w:p>
     <w:p>
@@ -3435,21 +3358,7 @@
         <w:rPr>
           <w:lang w:val="en-US"/>
         </w:rPr>
-        <w:t xml:space="preserve">Architecture: Find architecture patterns here (Leszek </w:t>
-      </w:r>
-      <w:proofErr w:type="spellStart"/>
-      <w:r>
-        <w:rPr>
-          <w:lang w:val="en-US"/>
-        </w:rPr>
-        <w:t>Maciaszek</w:t>
-      </w:r>
-      <w:proofErr w:type="spellEnd"/>
-      <w:r>
-        <w:rPr>
-          <w:lang w:val="en-US"/>
-        </w:rPr>
-        <w:t xml:space="preserve"> 2004, chap.9).</w:t>
+        <w:t>Architecture: Find architecture patterns here (Leszek Maciaszek 2004, chap.9).</w:t>
       </w:r>
     </w:p>
     <w:p>
@@ -3485,21 +3394,7 @@
         <w:rPr>
           <w:lang w:val="en-US"/>
         </w:rPr>
-        <w:t>Design Patterns: Describe which design patterns (</w:t>
-      </w:r>
-      <w:proofErr w:type="spellStart"/>
-      <w:r>
-        <w:rPr>
-          <w:lang w:val="en-US"/>
-        </w:rPr>
-        <w:t>GoF</w:t>
-      </w:r>
-      <w:proofErr w:type="spellEnd"/>
-      <w:r>
-        <w:rPr>
-          <w:lang w:val="en-US"/>
-        </w:rPr>
-        <w:t xml:space="preserve"> (Gamma et al. 2002) etc.) you </w:t>
+        <w:t xml:space="preserve">Design Patterns: Describe which design patterns (GoF (Gamma et al. 2002) etc.) you </w:t>
       </w:r>
       <w:r>
         <w:rPr>
@@ -3619,21 +3514,7 @@
         <w:rPr>
           <w:lang w:val="en-US"/>
         </w:rPr>
-        <w:t>Hint: One way to figure out which objects/classes are needed in the design is to apply the General Responsibility Assignment Software Patterns/principles (GRASP) (</w:t>
-      </w:r>
-      <w:proofErr w:type="spellStart"/>
-      <w:r>
-        <w:rPr>
-          <w:lang w:val="en-US"/>
-        </w:rPr>
-        <w:t>Larman</w:t>
-      </w:r>
-      <w:proofErr w:type="spellEnd"/>
-      <w:r>
-        <w:rPr>
-          <w:lang w:val="en-US"/>
-        </w:rPr>
-        <w:t xml:space="preserve"> 2004, chap.17).</w:t>
+        <w:t>Hint: One way to figure out which objects/classes are needed in the design is to apply the General Responsibility Assignment Software Patterns/principles (GRASP) (Larman 2004, chap.17).</w:t>
       </w:r>
     </w:p>
     <w:p>
@@ -11462,6 +11343,15 @@
 </file>
 
 <file path=customXml/item1.xml><?xml version="1.0" encoding="utf-8"?>
+<p:properties xmlns:p="http://schemas.microsoft.com/office/2006/metadata/properties" xmlns:xsi="http://www.w3.org/2001/XMLSchema-instance" xmlns:pc="http://schemas.microsoft.com/office/infopath/2007/PartnerControls">
+  <documentManagement>
+    <PublishingExpirationDate xmlns="http://schemas.microsoft.com/sharepoint/v3" xsi:nil="true"/>
+    <PublishingStartDate xmlns="http://schemas.microsoft.com/sharepoint/v3" xsi:nil="true"/>
+  </documentManagement>
+</p:properties>
+</file>
+
+<file path=customXml/item2.xml><?xml version="1.0" encoding="utf-8"?>
 <ct:contentTypeSchema xmlns:ct="http://schemas.microsoft.com/office/2006/metadata/contentType" xmlns:ma="http://schemas.microsoft.com/office/2006/metadata/properties/metaAttributes" ct:_="" ma:_="" ma:contentTypeName="Document" ma:contentTypeID="0x01010009E7C416E4093549895C6C2566A479FB" ma:contentTypeVersion="1" ma:contentTypeDescription="Create a new document." ma:contentTypeScope="" ma:versionID="7d0bd202bc8dc6f8eb93d5ac0eceb699">
   <xsd:schema xmlns:xsd="http://www.w3.org/2001/XMLSchema" xmlns:xs="http://www.w3.org/2001/XMLSchema" xmlns:p="http://schemas.microsoft.com/office/2006/metadata/properties" xmlns:ns1="http://schemas.microsoft.com/sharepoint/v3" targetNamespace="http://schemas.microsoft.com/office/2006/metadata/properties" ma:root="true" ma:fieldsID="ef2aa9ed40e72a78c3822fc753b43e87" ns1:_="">
     <xsd:import namespace="http://schemas.microsoft.com/sharepoint/v3"/>
@@ -11593,15 +11483,6 @@
 </ct:contentTypeSchema>
 </file>
 
-<file path=customXml/item2.xml><?xml version="1.0" encoding="utf-8"?>
-<p:properties xmlns:p="http://schemas.microsoft.com/office/2006/metadata/properties" xmlns:xsi="http://www.w3.org/2001/XMLSchema-instance" xmlns:pc="http://schemas.microsoft.com/office/infopath/2007/PartnerControls">
-  <documentManagement>
-    <PublishingExpirationDate xmlns="http://schemas.microsoft.com/sharepoint/v3" xsi:nil="true"/>
-    <PublishingStartDate xmlns="http://schemas.microsoft.com/sharepoint/v3" xsi:nil="true"/>
-  </documentManagement>
-</p:properties>
-</file>
-
 <file path=customXml/item3.xml><?xml version="1.0" encoding="utf-8"?>
 <?mso-contentType ?>
 <FormTemplates xmlns="http://schemas.microsoft.com/sharepoint/v3/contenttype/forms">
@@ -11649,6 +11530,16 @@
 </file>
 
 <file path=customXml/itemProps1.xml><?xml version="1.0" encoding="utf-8"?>
+<ds:datastoreItem xmlns:ds="http://schemas.openxmlformats.org/officeDocument/2006/customXml" ds:itemID="{B3EBB357-DA60-469A-B5F2-E35DF6FD1B0D}">
+  <ds:schemaRefs>
+    <ds:schemaRef ds:uri="http://schemas.microsoft.com/office/2006/metadata/properties"/>
+    <ds:schemaRef ds:uri="http://schemas.microsoft.com/office/infopath/2007/PartnerControls"/>
+    <ds:schemaRef ds:uri="http://schemas.microsoft.com/sharepoint/v3"/>
+  </ds:schemaRefs>
+</ds:datastoreItem>
+</file>
+
+<file path=customXml/itemProps2.xml><?xml version="1.0" encoding="utf-8"?>
 <ds:datastoreItem xmlns:ds="http://schemas.openxmlformats.org/officeDocument/2006/customXml" ds:itemID="{57CD7F8E-6C84-4BEE-9CF8-DE3DCD57EFEB}">
   <ds:schemaRefs>
     <ds:schemaRef ds:uri="http://schemas.microsoft.com/office/2006/metadata/contentType"/>
@@ -11666,16 +11557,6 @@
 </ds:datastoreItem>
 </file>
 
-<file path=customXml/itemProps2.xml><?xml version="1.0" encoding="utf-8"?>
-<ds:datastoreItem xmlns:ds="http://schemas.openxmlformats.org/officeDocument/2006/customXml" ds:itemID="{B3EBB357-DA60-469A-B5F2-E35DF6FD1B0D}">
-  <ds:schemaRefs>
-    <ds:schemaRef ds:uri="http://schemas.microsoft.com/office/2006/metadata/properties"/>
-    <ds:schemaRef ds:uri="http://schemas.microsoft.com/office/infopath/2007/PartnerControls"/>
-    <ds:schemaRef ds:uri="http://schemas.microsoft.com/sharepoint/v3"/>
-  </ds:schemaRefs>
-</ds:datastoreItem>
-</file>
-
 <file path=customXml/itemProps3.xml><?xml version="1.0" encoding="utf-8"?>
 <ds:datastoreItem xmlns:ds="http://schemas.openxmlformats.org/officeDocument/2006/customXml" ds:itemID="{36B18D59-688D-4806-A4EA-B7808C4D834E}">
   <ds:schemaRefs>
@@ -11685,7 +11566,7 @@
 </file>
 
 <file path=customXml/itemProps4.xml><?xml version="1.0" encoding="utf-8"?>
-<ds:datastoreItem xmlns:ds="http://schemas.openxmlformats.org/officeDocument/2006/customXml" ds:itemID="{88300EA0-0B51-4742-A080-554C114E9687}">
+<ds:datastoreItem xmlns:ds="http://schemas.openxmlformats.org/officeDocument/2006/customXml" ds:itemID="{CBF629EF-25F8-4F22-A8C0-87CEC98AE7C6}">
   <ds:schemaRefs>
     <ds:schemaRef ds:uri="http://schemas.openxmlformats.org/officeDocument/2006/bibliography"/>
   </ds:schemaRefs>

</xml_diff>